<commit_message>
swap order of experience and projects
</commit_message>
<xml_diff>
--- a/resume/resume07-18-19.docx
+++ b/resume/resume07-18-19.docx
@@ -504,7 +504,7 @@
     </w:tbl>
     <w:p>
       <w:pPr>
-        <w:spacing w:before="240" w:after="40"/>
+        <w:spacing w:before="120" w:after="40"/>
         <w:rPr>
           <w:rFonts w:ascii="Verdana" w:hAnsi="Verdana" w:cs="Arial"/>
           <w:color w:val="333333"/>
@@ -623,7 +623,7 @@
     </w:p>
     <w:p>
       <w:pPr>
-        <w:spacing w:after="40"/>
+        <w:spacing w:after="0"/>
         <w:rPr>
           <w:rFonts w:ascii="Verdana" w:hAnsi="Verdana" w:cs="Calibri Light"/>
           <w:color w:val="292929"/>
@@ -807,15 +807,18 @@
           <w:sz w:val="36"/>
           <w:szCs w:val="36"/>
         </w:rPr>
-        <w:t>Projects</w:t>
+        <w:t>Experience</w:t>
       </w:r>
     </w:p>
     <w:p>
       <w:pPr>
         <w:pStyle w:val="Heading3"/>
+        <w:tabs>
+          <w:tab w:val="right" w:pos="10773"/>
+        </w:tabs>
         <w:spacing w:before="120"/>
         <w:rPr>
-          <w:rFonts w:ascii="Verdana" w:hAnsi="Verdana" w:cs="Calibri Light"/>
+          <w:rFonts w:ascii="Verdana" w:hAnsi="Verdana" w:cs="Arial"/>
           <w:color w:val="5F5F5F"/>
           <w:sz w:val="19"/>
           <w:szCs w:val="19"/>
@@ -829,67 +832,7 @@
           <w:sz w:val="19"/>
           <w:szCs w:val="19"/>
         </w:rPr>
-        <w:t>Online Multiplayer Shooter Game</w:t>
-      </w:r>
-      <w:r>
-        <w:rPr>
-          <w:rFonts w:ascii="Verdana" w:hAnsi="Verdana" w:cs="Calibri"/>
-          <w:bCs/>
-          <w:color w:val="000000" w:themeColor="text1"/>
-          <w:sz w:val="19"/>
-          <w:szCs w:val="19"/>
-        </w:rPr>
-        <w:tab/>
-      </w:r>
-      <w:r>
-        <w:rPr>
-          <w:rFonts w:ascii="Verdana" w:hAnsi="Verdana" w:cs="Calibri"/>
-          <w:bCs/>
-          <w:color w:val="000000" w:themeColor="text1"/>
-          <w:sz w:val="19"/>
-          <w:szCs w:val="19"/>
-        </w:rPr>
-        <w:tab/>
-      </w:r>
-      <w:r>
-        <w:rPr>
-          <w:rFonts w:ascii="Verdana" w:hAnsi="Verdana" w:cs="Calibri"/>
-          <w:bCs/>
-          <w:color w:val="000000" w:themeColor="text1"/>
-          <w:sz w:val="19"/>
-          <w:szCs w:val="19"/>
-        </w:rPr>
-        <w:tab/>
-      </w:r>
-      <w:r>
-        <w:rPr>
-          <w:rFonts w:ascii="Verdana" w:hAnsi="Verdana" w:cs="Calibri"/>
-          <w:bCs/>
-          <w:color w:val="000000" w:themeColor="text1"/>
-          <w:sz w:val="19"/>
-          <w:szCs w:val="19"/>
-        </w:rPr>
-        <w:tab/>
-      </w:r>
-      <w:r>
-        <w:rPr>
-          <w:rFonts w:ascii="Verdana" w:hAnsi="Verdana" w:cs="Calibri"/>
-          <w:bCs/>
-          <w:color w:val="000000" w:themeColor="text1"/>
-          <w:sz w:val="19"/>
-          <w:szCs w:val="19"/>
-        </w:rPr>
-        <w:tab/>
-      </w:r>
-      <w:r>
-        <w:rPr>
-          <w:rFonts w:ascii="Verdana" w:hAnsi="Verdana" w:cs="Calibri"/>
-          <w:bCs/>
-          <w:color w:val="000000" w:themeColor="text1"/>
-          <w:sz w:val="19"/>
-          <w:szCs w:val="19"/>
-        </w:rPr>
-        <w:tab/>
+        <w:t>Software Engineer</w:t>
       </w:r>
       <w:r>
         <w:rPr>
@@ -898,44 +841,55 @@
           <w:sz w:val="19"/>
           <w:szCs w:val="19"/>
         </w:rPr>
+        <w:t xml:space="preserve"> </w:t>
+      </w:r>
+      <w:r>
+        <w:rPr>
+          <w:rFonts w:ascii="Verdana" w:hAnsi="Verdana" w:cs="Calibri"/>
+          <w:bCs/>
+          <w:color w:val="000000" w:themeColor="text1"/>
+          <w:sz w:val="19"/>
+          <w:szCs w:val="19"/>
+        </w:rPr>
+        <w:t>|</w:t>
+      </w:r>
+      <w:r>
+        <w:rPr>
+          <w:rFonts w:ascii="Verdana" w:hAnsi="Verdana" w:cs="Calibri Light"/>
+          <w:color w:val="292929"/>
+          <w:sz w:val="19"/>
+          <w:szCs w:val="19"/>
+        </w:rPr>
+        <w:t xml:space="preserve"> </w:t>
+      </w:r>
+      <w:proofErr w:type="spellStart"/>
+      <w:r>
+        <w:rPr>
+          <w:rFonts w:ascii="Verdana" w:hAnsi="Verdana" w:cs="Calibri Light"/>
+          <w:color w:val="292929"/>
+          <w:sz w:val="19"/>
+          <w:szCs w:val="19"/>
+        </w:rPr>
+        <w:t>Madoor</w:t>
+      </w:r>
+      <w:proofErr w:type="spellEnd"/>
+      <w:r>
+        <w:rPr>
+          <w:rFonts w:ascii="Verdana" w:hAnsi="Verdana" w:cs="Calibri Light"/>
+          <w:color w:val="292929"/>
+          <w:sz w:val="19"/>
+          <w:szCs w:val="19"/>
+        </w:rPr>
+        <w:t xml:space="preserve"> International Inc.</w:t>
+      </w:r>
+      <w:r>
+        <w:rPr>
+          <w:rFonts w:ascii="Verdana" w:hAnsi="Verdana" w:cs="Arial"/>
+          <w:color w:val="5F5F5F"/>
+          <w:sz w:val="19"/>
+          <w:szCs w:val="19"/>
+        </w:rPr>
         <w:tab/>
-      </w:r>
-      <w:r>
-        <w:rPr>
-          <w:rFonts w:ascii="Verdana" w:hAnsi="Verdana" w:cs="Arial"/>
-          <w:color w:val="000000" w:themeColor="text1"/>
-          <w:sz w:val="19"/>
-          <w:szCs w:val="19"/>
-        </w:rPr>
-        <w:tab/>
-      </w:r>
-      <w:r>
-        <w:rPr>
-          <w:rFonts w:ascii="Verdana" w:hAnsi="Verdana" w:cs="Arial"/>
-          <w:color w:val="000000" w:themeColor="text1"/>
-          <w:sz w:val="19"/>
-          <w:szCs w:val="19"/>
-        </w:rPr>
-        <w:tab/>
-      </w:r>
-      <w:r>
-        <w:rPr>
-          <w:rFonts w:ascii="Verdana" w:hAnsi="Verdana" w:cs="Arial"/>
-          <w:color w:val="000000" w:themeColor="text1"/>
-          <w:sz w:val="19"/>
-          <w:szCs w:val="19"/>
-        </w:rPr>
-        <w:tab/>
-        <w:t xml:space="preserve"> </w:t>
-      </w:r>
-      <w:r>
-        <w:rPr>
-          <w:rFonts w:ascii="Verdana" w:hAnsi="Verdana" w:cs="Arial"/>
-          <w:color w:val="000000" w:themeColor="text1"/>
-          <w:sz w:val="19"/>
-          <w:szCs w:val="19"/>
-        </w:rPr>
-        <w:t xml:space="preserve">  </w:t>
       </w:r>
       <w:r>
         <w:rPr>
@@ -974,7 +928,7 @@
           <w:sz w:val="19"/>
           <w:szCs w:val="19"/>
         </w:rPr>
-        <w:t>C#, Unity Engine, Photon Networking</w:t>
+        <w:t>Java, Android, MySQL</w:t>
       </w:r>
     </w:p>
     <w:p>
@@ -995,16 +949,7 @@
           <w:sz w:val="19"/>
           <w:szCs w:val="19"/>
         </w:rPr>
-        <w:t xml:space="preserve">Built </w:t>
-      </w:r>
-      <w:r>
-        <w:rPr>
-          <w:rFonts w:ascii="Verdana" w:hAnsi="Verdana" w:cs="Calibri Light"/>
-          <w:color w:val="292929"/>
-          <w:sz w:val="19"/>
-          <w:szCs w:val="19"/>
-        </w:rPr>
-        <w:t>2D</w:t>
+        <w:t>Worked with RESTful API to create</w:t>
       </w:r>
       <w:r>
         <w:rPr>
@@ -1022,25 +967,7 @@
           <w:sz w:val="19"/>
           <w:szCs w:val="19"/>
         </w:rPr>
-        <w:t xml:space="preserve">multiplayer game </w:t>
-      </w:r>
-      <w:r>
-        <w:rPr>
-          <w:rFonts w:ascii="Verdana" w:hAnsi="Verdana" w:cs="Calibri Light"/>
-          <w:color w:val="292929"/>
-          <w:sz w:val="19"/>
-          <w:szCs w:val="19"/>
-        </w:rPr>
-        <w:t>incorporating</w:t>
-      </w:r>
-      <w:r>
-        <w:rPr>
-          <w:rFonts w:ascii="Verdana" w:hAnsi="Verdana" w:cs="Calibri Light"/>
-          <w:color w:val="292929"/>
-          <w:sz w:val="19"/>
-          <w:szCs w:val="19"/>
-        </w:rPr>
-        <w:t xml:space="preserve"> mechanics from space simulations</w:t>
+        <w:t>payment system for the Android app</w:t>
       </w:r>
     </w:p>
     <w:p>
@@ -1061,43 +988,7 @@
           <w:sz w:val="19"/>
           <w:szCs w:val="19"/>
         </w:rPr>
-        <w:t xml:space="preserve">Configured networking so </w:t>
-      </w:r>
-      <w:r>
-        <w:rPr>
-          <w:rFonts w:ascii="Verdana" w:hAnsi="Verdana" w:cs="Calibri Light"/>
-          <w:color w:val="292929"/>
-          <w:sz w:val="19"/>
-          <w:szCs w:val="19"/>
-        </w:rPr>
-        <w:t>players</w:t>
-      </w:r>
-      <w:r>
-        <w:rPr>
-          <w:rFonts w:ascii="Verdana" w:hAnsi="Verdana" w:cs="Calibri Light"/>
-          <w:color w:val="292929"/>
-          <w:sz w:val="19"/>
-          <w:szCs w:val="19"/>
-        </w:rPr>
-        <w:t xml:space="preserve"> can connect to different</w:t>
-      </w:r>
-      <w:r>
-        <w:rPr>
-          <w:rFonts w:ascii="Verdana" w:hAnsi="Verdana" w:cs="Calibri Light"/>
-          <w:color w:val="292929"/>
-          <w:sz w:val="19"/>
-          <w:szCs w:val="19"/>
-        </w:rPr>
-        <w:t xml:space="preserve"> </w:t>
-      </w:r>
-      <w:r>
-        <w:rPr>
-          <w:rFonts w:ascii="Verdana" w:hAnsi="Verdana" w:cs="Calibri Light"/>
-          <w:color w:val="292929"/>
-          <w:sz w:val="19"/>
-          <w:szCs w:val="19"/>
-        </w:rPr>
-        <w:t>servers hosted on the cloud</w:t>
+        <w:t>Co-developed the push notification system for their mobile app</w:t>
       </w:r>
     </w:p>
     <w:p>
@@ -1118,64 +1009,16 @@
           <w:sz w:val="19"/>
           <w:szCs w:val="19"/>
         </w:rPr>
-        <w:t>Wrote regression t</w:t>
-      </w:r>
-      <w:r>
-        <w:rPr>
-          <w:rFonts w:ascii="Verdana" w:hAnsi="Verdana" w:cs="Calibri Light"/>
-          <w:color w:val="292929"/>
-          <w:sz w:val="19"/>
-          <w:szCs w:val="19"/>
-        </w:rPr>
-        <w:t xml:space="preserve">o </w:t>
-      </w:r>
-      <w:r>
-        <w:rPr>
-          <w:rFonts w:ascii="Verdana" w:hAnsi="Verdana" w:cs="Calibri Light"/>
-          <w:color w:val="292929"/>
-          <w:sz w:val="19"/>
-          <w:szCs w:val="19"/>
-        </w:rPr>
-        <w:t xml:space="preserve">predict the movement of game objects </w:t>
-      </w:r>
-      <w:r>
-        <w:rPr>
-          <w:rFonts w:ascii="Verdana" w:hAnsi="Verdana" w:cs="Calibri Light"/>
-          <w:color w:val="292929"/>
-          <w:sz w:val="19"/>
-          <w:szCs w:val="19"/>
-        </w:rPr>
-        <w:t>and</w:t>
-      </w:r>
-      <w:r>
-        <w:rPr>
-          <w:rFonts w:ascii="Verdana" w:hAnsi="Verdana" w:cs="Calibri Light"/>
-          <w:color w:val="292929"/>
-          <w:sz w:val="19"/>
-          <w:szCs w:val="19"/>
-        </w:rPr>
-        <w:t xml:space="preserve"> reduce lag due to network latency</w:t>
-      </w:r>
-    </w:p>
-    <w:p>
-      <w:pPr>
-        <w:pStyle w:val="Heading1"/>
-        <w:spacing w:before="120" w:after="120"/>
-        <w:rPr>
-          <w:rFonts w:ascii="Verdana" w:hAnsi="Verdana" w:cs="Arial"/>
-          <w:color w:val="000000" w:themeColor="text1"/>
-          <w:sz w:val="36"/>
-          <w:szCs w:val="36"/>
-        </w:rPr>
-      </w:pPr>
-      <w:r>
-        <w:rPr>
-          <w:rFonts w:ascii="Verdana" w:hAnsi="Verdana" w:cs="Arial"/>
-          <w:color w:val="000000" w:themeColor="text1"/>
-          <w:sz w:val="36"/>
-          <w:szCs w:val="36"/>
-        </w:rPr>
-        <w:t>Experience</w:t>
+        <w:t>Wrote unit tests and Gradle scripts to automat</w:t>
+      </w:r>
+      <w:r>
+        <w:rPr>
+          <w:rFonts w:ascii="Verdana" w:hAnsi="Verdana" w:cs="Calibri Light"/>
+          <w:color w:val="292929"/>
+          <w:sz w:val="19"/>
+          <w:szCs w:val="19"/>
+        </w:rPr>
+        <w:t>e them</w:t>
       </w:r>
     </w:p>
     <w:p>
@@ -1200,7 +1043,17 @@
           <w:sz w:val="19"/>
           <w:szCs w:val="19"/>
         </w:rPr>
-        <w:t>Software Engineer</w:t>
+        <w:t>DBA Assistant</w:t>
+      </w:r>
+      <w:r>
+        <w:rPr>
+          <w:rFonts w:ascii="Verdana" w:hAnsi="Verdana" w:cs="Calibri"/>
+          <w:b/>
+          <w:color w:val="000000" w:themeColor="text1"/>
+          <w:sz w:val="19"/>
+          <w:szCs w:val="19"/>
+        </w:rPr>
+        <w:t xml:space="preserve"> &amp; IT Support</w:t>
       </w:r>
       <w:r>
         <w:rPr>
@@ -1228,27 +1081,16 @@
           <w:sz w:val="19"/>
           <w:szCs w:val="19"/>
         </w:rPr>
-        <w:t xml:space="preserve"> </w:t>
-      </w:r>
-      <w:proofErr w:type="spellStart"/>
-      <w:r>
-        <w:rPr>
-          <w:rFonts w:ascii="Verdana" w:hAnsi="Verdana" w:cs="Calibri Light"/>
-          <w:color w:val="292929"/>
-          <w:sz w:val="19"/>
-          <w:szCs w:val="19"/>
-        </w:rPr>
-        <w:t>Madoor</w:t>
-      </w:r>
-      <w:proofErr w:type="spellEnd"/>
-      <w:r>
-        <w:rPr>
-          <w:rFonts w:ascii="Verdana" w:hAnsi="Verdana" w:cs="Calibri Light"/>
-          <w:color w:val="292929"/>
-          <w:sz w:val="19"/>
-          <w:szCs w:val="19"/>
-        </w:rPr>
-        <w:t xml:space="preserve"> International Inc.</w:t>
+        <w:t xml:space="preserve"> North Growth Management</w:t>
+      </w:r>
+      <w:r>
+        <w:rPr>
+          <w:rFonts w:ascii="Verdana" w:hAnsi="Verdana" w:cs="Calibri Light"/>
+          <w:color w:val="292929"/>
+          <w:sz w:val="19"/>
+          <w:szCs w:val="19"/>
+        </w:rPr>
+        <w:t xml:space="preserve"> Ltd.</w:t>
       </w:r>
       <w:r>
         <w:rPr>
@@ -1258,6 +1100,42 @@
           <w:szCs w:val="19"/>
         </w:rPr>
         <w:tab/>
+      </w:r>
+      <w:r>
+        <w:rPr>
+          <w:rFonts w:ascii="Verdana" w:hAnsi="Verdana" w:cs="Calibri Light"/>
+          <w:color w:val="5F5F5F"/>
+          <w:sz w:val="19"/>
+          <w:szCs w:val="19"/>
+        </w:rPr>
+        <w:t>2017</w:t>
+      </w:r>
+      <w:r>
+        <w:rPr>
+          <w:rFonts w:ascii="Verdana" w:hAnsi="Verdana" w:cs="Calibri Light"/>
+          <w:color w:val="5F5F5F"/>
+          <w:sz w:val="19"/>
+          <w:szCs w:val="19"/>
+        </w:rPr>
+        <w:t xml:space="preserve"> </w:t>
+      </w:r>
+      <w:r>
+        <w:rPr>
+          <w:rFonts w:ascii="Verdana" w:hAnsi="Verdana" w:cs="Calibri Light"/>
+          <w:color w:val="5F5F5F"/>
+          <w:sz w:val="19"/>
+          <w:szCs w:val="19"/>
+        </w:rPr>
+        <w:t>–</w:t>
+      </w:r>
+      <w:r>
+        <w:rPr>
+          <w:rFonts w:ascii="Verdana" w:hAnsi="Verdana" w:cs="Calibri Light"/>
+          <w:color w:val="5F5F5F"/>
+          <w:sz w:val="19"/>
+          <w:szCs w:val="19"/>
+        </w:rPr>
+        <w:t xml:space="preserve"> </w:t>
       </w:r>
       <w:r>
         <w:rPr>
@@ -1296,7 +1174,7 @@
           <w:sz w:val="19"/>
           <w:szCs w:val="19"/>
         </w:rPr>
-        <w:t>Java, Android, MySQL</w:t>
+        <w:t>MS SQL</w:t>
       </w:r>
     </w:p>
     <w:p>
@@ -1317,25 +1195,7 @@
           <w:sz w:val="19"/>
           <w:szCs w:val="19"/>
         </w:rPr>
-        <w:t>Worked with RESTful API to create</w:t>
-      </w:r>
-      <w:r>
-        <w:rPr>
-          <w:rFonts w:ascii="Verdana" w:hAnsi="Verdana" w:cs="Calibri Light"/>
-          <w:color w:val="292929"/>
-          <w:sz w:val="19"/>
-          <w:szCs w:val="19"/>
-        </w:rPr>
-        <w:t xml:space="preserve"> </w:t>
-      </w:r>
-      <w:r>
-        <w:rPr>
-          <w:rFonts w:ascii="Verdana" w:hAnsi="Verdana" w:cs="Calibri Light"/>
-          <w:color w:val="292929"/>
-          <w:sz w:val="19"/>
-          <w:szCs w:val="19"/>
-        </w:rPr>
-        <w:t>payment system for the Android app</w:t>
+        <w:t>Worked with database administrator to connect new computers to a MS SQL database</w:t>
       </w:r>
     </w:p>
     <w:p>
@@ -1356,48 +1216,7 @@
           <w:sz w:val="19"/>
           <w:szCs w:val="19"/>
         </w:rPr>
-        <w:t xml:space="preserve">Co-developed the push notification system for </w:t>
-      </w:r>
-      <w:bookmarkStart w:id="0" w:name="_GoBack"/>
-      <w:bookmarkEnd w:id="0"/>
-      <w:r>
-        <w:rPr>
-          <w:rFonts w:ascii="Verdana" w:hAnsi="Verdana" w:cs="Calibri Light"/>
-          <w:color w:val="292929"/>
-          <w:sz w:val="19"/>
-          <w:szCs w:val="19"/>
-        </w:rPr>
-        <w:t>their mobile app</w:t>
-      </w:r>
-    </w:p>
-    <w:p>
-      <w:pPr>
-        <w:pStyle w:val="ListBullet"/>
-        <w:spacing w:before="60" w:after="60" w:line="276" w:lineRule="auto"/>
-        <w:rPr>
-          <w:rFonts w:ascii="Verdana" w:hAnsi="Verdana" w:cs="Calibri Light"/>
-          <w:color w:val="292929"/>
-          <w:sz w:val="19"/>
-          <w:szCs w:val="19"/>
-        </w:rPr>
-      </w:pPr>
-      <w:r>
-        <w:rPr>
-          <w:rFonts w:ascii="Verdana" w:hAnsi="Verdana" w:cs="Calibri Light"/>
-          <w:color w:val="292929"/>
-          <w:sz w:val="19"/>
-          <w:szCs w:val="19"/>
-        </w:rPr>
-        <w:t>Wrote unit tests and Gradle scripts to automat</w:t>
-      </w:r>
-      <w:r>
-        <w:rPr>
-          <w:rFonts w:ascii="Verdana" w:hAnsi="Verdana" w:cs="Calibri Light"/>
-          <w:color w:val="292929"/>
-          <w:sz w:val="19"/>
-          <w:szCs w:val="19"/>
-        </w:rPr>
-        <w:t>e them</w:t>
+        <w:t>Installed and configured a new server in a server farm</w:t>
       </w:r>
     </w:p>
     <w:p>
@@ -1408,7 +1227,8 @@
         </w:tabs>
         <w:spacing w:before="120"/>
         <w:rPr>
-          <w:rFonts w:ascii="Verdana" w:hAnsi="Verdana" w:cs="Arial"/>
+          <w:rFonts w:ascii="Verdana" w:hAnsi="Verdana" w:cs="Calibri Light"/>
+          <w:bCs/>
           <w:color w:val="5F5F5F"/>
           <w:sz w:val="19"/>
           <w:szCs w:val="19"/>
@@ -1422,103 +1242,92 @@
           <w:sz w:val="19"/>
           <w:szCs w:val="19"/>
         </w:rPr>
-        <w:t>DBA Assistant</w:t>
+        <w:t>Founder of Coding Club</w:t>
       </w:r>
       <w:r>
         <w:rPr>
           <w:rFonts w:ascii="Verdana" w:hAnsi="Verdana" w:cs="Calibri"/>
-          <w:b/>
+          <w:bCs/>
           <w:color w:val="000000" w:themeColor="text1"/>
           <w:sz w:val="19"/>
           <w:szCs w:val="19"/>
         </w:rPr>
-        <w:t xml:space="preserve"> &amp; IT Support</w:t>
-      </w:r>
-      <w:r>
-        <w:rPr>
-          <w:rFonts w:ascii="Verdana" w:hAnsi="Verdana" w:cs="Arial"/>
+        <w:t xml:space="preserve"> </w:t>
+      </w:r>
+      <w:r>
+        <w:rPr>
+          <w:rFonts w:ascii="Verdana" w:hAnsi="Verdana" w:cs="Calibri"/>
+          <w:bCs/>
           <w:color w:val="000000" w:themeColor="text1"/>
           <w:sz w:val="19"/>
           <w:szCs w:val="19"/>
         </w:rPr>
+        <w:t xml:space="preserve">| </w:t>
+      </w:r>
+      <w:r>
+        <w:rPr>
+          <w:rFonts w:ascii="Verdana" w:hAnsi="Verdana" w:cs="Calibri Light"/>
+          <w:bCs/>
+          <w:color w:val="292929"/>
+          <w:sz w:val="19"/>
+          <w:szCs w:val="19"/>
+        </w:rPr>
+        <w:t>Kitsilano Secondary</w:t>
+      </w:r>
+      <w:r>
+        <w:rPr>
+          <w:rFonts w:ascii="Verdana" w:hAnsi="Verdana" w:cs="Calibri"/>
+          <w:bCs/>
+          <w:color w:val="5F5F5F"/>
+          <w:sz w:val="19"/>
+          <w:szCs w:val="19"/>
+        </w:rPr>
+        <w:tab/>
+      </w:r>
+      <w:r>
+        <w:rPr>
+          <w:rFonts w:ascii="Verdana" w:hAnsi="Verdana" w:cs="Calibri Light"/>
+          <w:bCs/>
+          <w:color w:val="5F5F5F"/>
+          <w:sz w:val="19"/>
+          <w:szCs w:val="19"/>
+        </w:rPr>
+        <w:t>2017</w:t>
+      </w:r>
+      <w:r>
+        <w:rPr>
+          <w:rFonts w:ascii="Verdana" w:hAnsi="Verdana" w:cs="Calibri Light"/>
+          <w:bCs/>
+          <w:color w:val="5F5F5F"/>
+          <w:sz w:val="19"/>
+          <w:szCs w:val="19"/>
+        </w:rPr>
         <w:t xml:space="preserve"> </w:t>
       </w:r>
       <w:r>
         <w:rPr>
-          <w:rFonts w:ascii="Verdana" w:hAnsi="Verdana" w:cs="Calibri"/>
-          <w:bCs/>
-          <w:color w:val="000000" w:themeColor="text1"/>
-          <w:sz w:val="19"/>
-          <w:szCs w:val="19"/>
-        </w:rPr>
-        <w:t>|</w:t>
-      </w:r>
-      <w:r>
-        <w:rPr>
-          <w:rFonts w:ascii="Verdana" w:hAnsi="Verdana" w:cs="Calibri Light"/>
-          <w:color w:val="292929"/>
-          <w:sz w:val="19"/>
-          <w:szCs w:val="19"/>
-        </w:rPr>
-        <w:t xml:space="preserve"> North Growth Management</w:t>
-      </w:r>
-      <w:r>
-        <w:rPr>
-          <w:rFonts w:ascii="Verdana" w:hAnsi="Verdana" w:cs="Calibri Light"/>
-          <w:color w:val="292929"/>
-          <w:sz w:val="19"/>
-          <w:szCs w:val="19"/>
-        </w:rPr>
-        <w:t xml:space="preserve"> Ltd.</w:t>
-      </w:r>
-      <w:r>
-        <w:rPr>
-          <w:rFonts w:ascii="Verdana" w:hAnsi="Verdana" w:cs="Arial"/>
+          <w:rFonts w:ascii="Verdana" w:hAnsi="Verdana" w:cs="Calibri Light"/>
+          <w:bCs/>
           <w:color w:val="5F5F5F"/>
           <w:sz w:val="19"/>
           <w:szCs w:val="19"/>
         </w:rPr>
-        <w:tab/>
-      </w:r>
-      <w:r>
-        <w:rPr>
-          <w:rFonts w:ascii="Verdana" w:hAnsi="Verdana" w:cs="Calibri Light"/>
+        <w:t>–</w:t>
+      </w:r>
+      <w:r>
+        <w:rPr>
+          <w:rFonts w:ascii="Verdana" w:hAnsi="Verdana" w:cs="Calibri Light"/>
+          <w:bCs/>
           <w:color w:val="5F5F5F"/>
           <w:sz w:val="19"/>
           <w:szCs w:val="19"/>
         </w:rPr>
-        <w:t>2017</w:t>
-      </w:r>
-      <w:r>
-        <w:rPr>
-          <w:rFonts w:ascii="Verdana" w:hAnsi="Verdana" w:cs="Calibri Light"/>
-          <w:color w:val="5F5F5F"/>
-          <w:sz w:val="19"/>
-          <w:szCs w:val="19"/>
-        </w:rPr>
         <w:t xml:space="preserve"> </w:t>
       </w:r>
       <w:r>
         <w:rPr>
           <w:rFonts w:ascii="Verdana" w:hAnsi="Verdana" w:cs="Calibri Light"/>
-          <w:color w:val="5F5F5F"/>
-          <w:sz w:val="19"/>
-          <w:szCs w:val="19"/>
-        </w:rPr>
-        <w:t>–</w:t>
-      </w:r>
-      <w:r>
-        <w:rPr>
-          <w:rFonts w:ascii="Verdana" w:hAnsi="Verdana" w:cs="Calibri Light"/>
-          <w:color w:val="5F5F5F"/>
-          <w:sz w:val="19"/>
-          <w:szCs w:val="19"/>
-        </w:rPr>
-        <w:t xml:space="preserve"> </w:t>
-      </w:r>
-      <w:r>
-        <w:rPr>
-          <w:rFonts w:ascii="Verdana" w:hAnsi="Verdana" w:cs="Calibri Light"/>
+          <w:bCs/>
           <w:color w:val="5F5F5F"/>
           <w:sz w:val="19"/>
           <w:szCs w:val="19"/>
@@ -1537,6 +1346,7 @@
         <w:ind w:left="648"/>
         <w:rPr>
           <w:rFonts w:ascii="Verdana" w:hAnsi="Verdana" w:cs="Calibri Light"/>
+          <w:bCs/>
           <w:i/>
           <w:iCs/>
           <w:color w:val="292929"/>
@@ -1547,13 +1357,14 @@
       <w:r>
         <w:rPr>
           <w:rFonts w:ascii="Verdana" w:hAnsi="Verdana" w:cs="Calibri Light"/>
+          <w:bCs/>
           <w:i/>
           <w:iCs/>
           <w:color w:val="292929"/>
           <w:sz w:val="19"/>
           <w:szCs w:val="19"/>
         </w:rPr>
-        <w:t>MS SQL</w:t>
+        <w:t>Java, Python</w:t>
       </w:r>
     </w:p>
     <w:p>
@@ -1562,19 +1373,21 @@
         <w:spacing w:before="60" w:after="60" w:line="276" w:lineRule="auto"/>
         <w:rPr>
           <w:rFonts w:ascii="Verdana" w:hAnsi="Verdana" w:cs="Calibri Light"/>
-          <w:color w:val="292929"/>
-          <w:sz w:val="19"/>
-          <w:szCs w:val="19"/>
-        </w:rPr>
-      </w:pPr>
-      <w:r>
-        <w:rPr>
-          <w:rFonts w:ascii="Verdana" w:hAnsi="Verdana" w:cs="Calibri Light"/>
-          <w:color w:val="292929"/>
-          <w:sz w:val="19"/>
-          <w:szCs w:val="19"/>
-        </w:rPr>
-        <w:t>Worked with database administrator to connect new computers to a MS SQL database</w:t>
+          <w:bCs/>
+          <w:color w:val="292929"/>
+          <w:sz w:val="19"/>
+          <w:szCs w:val="19"/>
+        </w:rPr>
+      </w:pPr>
+      <w:r>
+        <w:rPr>
+          <w:rFonts w:ascii="Verdana" w:hAnsi="Verdana" w:cs="Calibri Light"/>
+          <w:bCs/>
+          <w:color w:val="292929"/>
+          <w:sz w:val="19"/>
+          <w:szCs w:val="19"/>
+        </w:rPr>
+        <w:t>Lead a team of students to compete in national level computing contests</w:t>
       </w:r>
     </w:p>
     <w:p>
@@ -1583,19 +1396,51 @@
         <w:spacing w:before="60" w:after="60" w:line="276" w:lineRule="auto"/>
         <w:rPr>
           <w:rFonts w:ascii="Verdana" w:hAnsi="Verdana" w:cs="Calibri Light"/>
-          <w:color w:val="292929"/>
-          <w:sz w:val="19"/>
-          <w:szCs w:val="19"/>
-        </w:rPr>
-      </w:pPr>
-      <w:r>
-        <w:rPr>
-          <w:rFonts w:ascii="Verdana" w:hAnsi="Verdana" w:cs="Calibri Light"/>
-          <w:color w:val="292929"/>
-          <w:sz w:val="19"/>
-          <w:szCs w:val="19"/>
-        </w:rPr>
-        <w:t>Installed and configured a new server in a server farm</w:t>
+          <w:bCs/>
+          <w:color w:val="292929"/>
+          <w:sz w:val="19"/>
+          <w:szCs w:val="19"/>
+        </w:rPr>
+      </w:pPr>
+      <w:r>
+        <w:rPr>
+          <w:rFonts w:ascii="Verdana" w:hAnsi="Verdana" w:cs="Calibri Light"/>
+          <w:bCs/>
+          <w:color w:val="292929"/>
+          <w:sz w:val="19"/>
+          <w:szCs w:val="19"/>
+        </w:rPr>
+        <w:t>6</w:t>
+      </w:r>
+      <w:r>
+        <w:rPr>
+          <w:rFonts w:ascii="Verdana" w:hAnsi="Verdana" w:cs="Calibri Light"/>
+          <w:bCs/>
+          <w:color w:val="292929"/>
+          <w:sz w:val="19"/>
+          <w:szCs w:val="19"/>
+        </w:rPr>
+        <w:t>0% of members achieved distinction</w:t>
+      </w:r>
+      <w:r>
+        <w:rPr>
+          <w:rFonts w:ascii="Verdana" w:hAnsi="Verdana" w:cs="Calibri Light"/>
+          <w:bCs/>
+          <w:color w:val="292929"/>
+          <w:sz w:val="19"/>
+          <w:szCs w:val="19"/>
+        </w:rPr>
+        <w:t xml:space="preserve"> in Waterloo’s Computing</w:t>
+      </w:r>
+      <w:r>
+        <w:rPr>
+          <w:rFonts w:ascii="Verdana" w:hAnsi="Verdana" w:cs="Calibri Light"/>
+          <w:bCs/>
+          <w:color w:val="292929"/>
+          <w:sz w:val="19"/>
+          <w:szCs w:val="19"/>
+        </w:rPr>
+        <w:t xml:space="preserve"> Contest</w:t>
       </w:r>
     </w:p>
     <w:p>
@@ -1604,19 +1449,126 @@
         <w:spacing w:before="60" w:after="60" w:line="276" w:lineRule="auto"/>
         <w:rPr>
           <w:rFonts w:ascii="Verdana" w:hAnsi="Verdana" w:cs="Calibri Light"/>
-          <w:color w:val="292929"/>
-          <w:sz w:val="19"/>
-          <w:szCs w:val="19"/>
-        </w:rPr>
-      </w:pPr>
-      <w:r>
-        <w:rPr>
-          <w:rFonts w:ascii="Verdana" w:hAnsi="Verdana" w:cs="Calibri Light"/>
-          <w:color w:val="292929"/>
-          <w:sz w:val="19"/>
-          <w:szCs w:val="19"/>
-        </w:rPr>
-        <w:t>Replaced hard-drives and memories of old desktops</w:t>
+          <w:bCs/>
+          <w:color w:val="292929"/>
+          <w:sz w:val="19"/>
+          <w:szCs w:val="19"/>
+        </w:rPr>
+      </w:pPr>
+      <w:r>
+        <w:rPr>
+          <w:rFonts w:ascii="Verdana" w:hAnsi="Verdana" w:cs="Calibri Light"/>
+          <w:bCs/>
+          <w:color w:val="292929"/>
+          <w:sz w:val="19"/>
+          <w:szCs w:val="19"/>
+        </w:rPr>
+        <w:t xml:space="preserve">Taught </w:t>
+      </w:r>
+      <w:r>
+        <w:rPr>
+          <w:rFonts w:ascii="Verdana" w:hAnsi="Verdana" w:cs="Calibri Light"/>
+          <w:bCs/>
+          <w:color w:val="292929"/>
+          <w:sz w:val="19"/>
+          <w:szCs w:val="19"/>
+        </w:rPr>
+        <w:t>students how to build</w:t>
+      </w:r>
+      <w:r>
+        <w:rPr>
+          <w:rFonts w:ascii="Verdana" w:hAnsi="Verdana" w:cs="Calibri Light"/>
+          <w:bCs/>
+          <w:color w:val="292929"/>
+          <w:sz w:val="19"/>
+          <w:szCs w:val="19"/>
+        </w:rPr>
+        <w:t xml:space="preserve"> Android </w:t>
+      </w:r>
+      <w:r>
+        <w:rPr>
+          <w:rFonts w:ascii="Verdana" w:hAnsi="Verdana" w:cs="Calibri Light"/>
+          <w:bCs/>
+          <w:color w:val="292929"/>
+          <w:sz w:val="19"/>
+          <w:szCs w:val="19"/>
+        </w:rPr>
+        <w:t xml:space="preserve">apps </w:t>
+      </w:r>
+      <w:r>
+        <w:rPr>
+          <w:rFonts w:ascii="Verdana" w:hAnsi="Verdana" w:cs="Calibri Light"/>
+          <w:bCs/>
+          <w:color w:val="292929"/>
+          <w:sz w:val="19"/>
+          <w:szCs w:val="19"/>
+        </w:rPr>
+        <w:t>an</w:t>
+      </w:r>
+      <w:bookmarkStart w:id="0" w:name="_GoBack"/>
+      <w:bookmarkEnd w:id="0"/>
+      <w:r>
+        <w:rPr>
+          <w:rFonts w:ascii="Verdana" w:hAnsi="Verdana" w:cs="Calibri Light"/>
+          <w:bCs/>
+          <w:color w:val="292929"/>
+          <w:sz w:val="19"/>
+          <w:szCs w:val="19"/>
+        </w:rPr>
+        <w:t>d Java applet</w:t>
+      </w:r>
+      <w:r>
+        <w:rPr>
+          <w:rFonts w:ascii="Verdana" w:hAnsi="Verdana" w:cs="Calibri Light"/>
+          <w:bCs/>
+          <w:color w:val="292929"/>
+          <w:sz w:val="19"/>
+          <w:szCs w:val="19"/>
+        </w:rPr>
+        <w:t xml:space="preserve"> applications</w:t>
+      </w:r>
+    </w:p>
+    <w:p>
+      <w:pPr>
+        <w:pStyle w:val="ListBullet"/>
+        <w:spacing w:before="60" w:after="60" w:line="276" w:lineRule="auto"/>
+        <w:rPr>
+          <w:rFonts w:ascii="Verdana" w:hAnsi="Verdana" w:cs="Calibri Light"/>
+          <w:bCs/>
+          <w:color w:val="292929"/>
+          <w:sz w:val="19"/>
+          <w:szCs w:val="19"/>
+        </w:rPr>
+      </w:pPr>
+      <w:r>
+        <w:rPr>
+          <w:rFonts w:ascii="Verdana" w:hAnsi="Verdana" w:cs="Calibri Light"/>
+          <w:bCs/>
+          <w:color w:val="292929"/>
+          <w:sz w:val="19"/>
+          <w:szCs w:val="19"/>
+        </w:rPr>
+        <w:t>Advocate</w:t>
+      </w:r>
+      <w:r>
+        <w:rPr>
+          <w:rFonts w:ascii="Verdana" w:hAnsi="Verdana" w:cs="Calibri Light"/>
+          <w:bCs/>
+          <w:color w:val="292929"/>
+          <w:sz w:val="19"/>
+          <w:szCs w:val="19"/>
+        </w:rPr>
+        <w:t>d</w:t>
+      </w:r>
+      <w:r>
+        <w:rPr>
+          <w:rFonts w:ascii="Verdana" w:hAnsi="Verdana" w:cs="Calibri Light"/>
+          <w:bCs/>
+          <w:color w:val="292929"/>
+          <w:sz w:val="19"/>
+          <w:szCs w:val="19"/>
+        </w:rPr>
+        <w:t xml:space="preserve"> STEM literacy among young students</w:t>
       </w:r>
     </w:p>
     <w:p>
@@ -1642,12 +1594,12 @@
           <w:sz w:val="19"/>
           <w:szCs w:val="19"/>
         </w:rPr>
-        <w:t>Founder of Coding Club</w:t>
+        <w:t>Co-Founder</w:t>
       </w:r>
       <w:r>
         <w:rPr>
           <w:rFonts w:ascii="Verdana" w:hAnsi="Verdana" w:cs="Calibri"/>
-          <w:bCs/>
+          <w:b/>
           <w:color w:val="000000" w:themeColor="text1"/>
           <w:sz w:val="19"/>
           <w:szCs w:val="19"/>
@@ -1657,32 +1609,73 @@
       <w:r>
         <w:rPr>
           <w:rFonts w:ascii="Verdana" w:hAnsi="Verdana" w:cs="Calibri"/>
-          <w:bCs/>
+          <w:b/>
           <w:color w:val="000000" w:themeColor="text1"/>
           <w:sz w:val="19"/>
           <w:szCs w:val="19"/>
         </w:rPr>
-        <w:t xml:space="preserve">| </w:t>
-      </w:r>
-      <w:r>
-        <w:rPr>
-          <w:rFonts w:ascii="Verdana" w:hAnsi="Verdana" w:cs="Calibri Light"/>
-          <w:bCs/>
-          <w:color w:val="292929"/>
-          <w:sz w:val="19"/>
-          <w:szCs w:val="19"/>
-        </w:rPr>
-        <w:t>Kitsilano Secondary</w:t>
+        <w:t>of</w:t>
       </w:r>
       <w:r>
         <w:rPr>
           <w:rFonts w:ascii="Verdana" w:hAnsi="Verdana" w:cs="Calibri"/>
+          <w:b/>
+          <w:color w:val="000000" w:themeColor="text1"/>
+          <w:sz w:val="19"/>
+          <w:szCs w:val="19"/>
+        </w:rPr>
+        <w:t xml:space="preserve"> a Plants Decorations St</w:t>
+      </w:r>
+      <w:r>
+        <w:rPr>
+          <w:rFonts w:ascii="Verdana" w:hAnsi="Verdana" w:cs="Calibri"/>
+          <w:b/>
+          <w:color w:val="000000" w:themeColor="text1"/>
+          <w:sz w:val="19"/>
+          <w:szCs w:val="19"/>
+        </w:rPr>
+        <w:t>artup</w:t>
+      </w:r>
+      <w:r>
+        <w:rPr>
+          <w:rFonts w:ascii="Verdana" w:hAnsi="Verdana" w:cs="Calibri"/>
+          <w:bCs/>
+          <w:color w:val="000000" w:themeColor="text1"/>
+          <w:sz w:val="19"/>
+          <w:szCs w:val="19"/>
+        </w:rPr>
+        <w:t xml:space="preserve"> </w:t>
+      </w:r>
+      <w:r>
+        <w:rPr>
+          <w:rFonts w:ascii="Verdana" w:hAnsi="Verdana" w:cs="Calibri"/>
+          <w:bCs/>
+          <w:color w:val="000000" w:themeColor="text1"/>
+          <w:sz w:val="19"/>
+          <w:szCs w:val="19"/>
+        </w:rPr>
+        <w:t>|</w:t>
+      </w:r>
+      <w:r>
+        <w:rPr>
+          <w:rFonts w:ascii="Verdana" w:hAnsi="Verdana" w:cs="Calibri Light"/>
+          <w:bCs/>
+          <w:color w:val="292929"/>
+          <w:sz w:val="19"/>
+          <w:szCs w:val="19"/>
+        </w:rPr>
+        <w:t xml:space="preserve"> West Coast Roots</w:t>
+      </w:r>
+      <w:r>
+        <w:rPr>
+          <w:rFonts w:ascii="Verdana" w:hAnsi="Verdana" w:cs="Calibri Light"/>
           <w:bCs/>
           <w:color w:val="5F5F5F"/>
           <w:sz w:val="19"/>
           <w:szCs w:val="19"/>
         </w:rPr>
         <w:tab/>
+        <w:t>201</w:t>
       </w:r>
       <w:r>
         <w:rPr>
@@ -1692,7 +1685,7 @@
           <w:sz w:val="19"/>
           <w:szCs w:val="19"/>
         </w:rPr>
-        <w:t>2017</w:t>
+        <w:t>7</w:t>
       </w:r>
       <w:r>
         <w:rPr>
@@ -1732,30 +1725,60 @@
           <w:sz w:val="19"/>
           <w:szCs w:val="19"/>
         </w:rPr>
-        <w:t>2018</w:t>
+        <w:t>201</w:t>
+      </w:r>
+      <w:r>
+        <w:rPr>
+          <w:rFonts w:ascii="Verdana" w:hAnsi="Verdana" w:cs="Calibri Light"/>
+          <w:bCs/>
+          <w:color w:val="5F5F5F"/>
+          <w:sz w:val="19"/>
+          <w:szCs w:val="19"/>
+        </w:rPr>
+        <w:t>8</w:t>
+      </w:r>
+      <w:r>
+        <w:rPr>
+          <w:rFonts w:ascii="Verdana" w:hAnsi="Verdana" w:cs="Calibri Light"/>
+          <w:bCs/>
+          <w:color w:val="5F5F5F"/>
+          <w:sz w:val="19"/>
+          <w:szCs w:val="19"/>
+        </w:rPr>
+        <w:tab/>
+        <w:t xml:space="preserve">           </w:t>
       </w:r>
     </w:p>
     <w:p>
       <w:pPr>
         <w:pStyle w:val="ListBullet"/>
+        <w:numPr>
+          <w:ilvl w:val="0"/>
+          <w:numId w:val="0"/>
+        </w:numPr>
         <w:spacing w:before="60" w:after="60" w:line="276" w:lineRule="auto"/>
-        <w:rPr>
-          <w:rFonts w:ascii="Verdana" w:hAnsi="Verdana" w:cs="Calibri Light"/>
-          <w:bCs/>
-          <w:color w:val="292929"/>
-          <w:sz w:val="19"/>
-          <w:szCs w:val="19"/>
-        </w:rPr>
-      </w:pPr>
-      <w:r>
-        <w:rPr>
-          <w:rFonts w:ascii="Verdana" w:hAnsi="Verdana" w:cs="Calibri Light"/>
-          <w:bCs/>
-          <w:color w:val="292929"/>
-          <w:sz w:val="19"/>
-          <w:szCs w:val="19"/>
-        </w:rPr>
-        <w:t>Lead a team of students to compete in national level computing contests</w:t>
+        <w:ind w:left="648"/>
+        <w:rPr>
+          <w:rFonts w:ascii="Verdana" w:hAnsi="Verdana" w:cs="Calibri Light"/>
+          <w:bCs/>
+          <w:i/>
+          <w:iCs/>
+          <w:color w:val="292929"/>
+          <w:sz w:val="19"/>
+          <w:szCs w:val="19"/>
+        </w:rPr>
+      </w:pPr>
+      <w:r>
+        <w:rPr>
+          <w:rFonts w:ascii="Verdana" w:hAnsi="Verdana" w:cs="Calibri Light"/>
+          <w:bCs/>
+          <w:i/>
+          <w:iCs/>
+          <w:color w:val="292929"/>
+          <w:sz w:val="19"/>
+          <w:szCs w:val="19"/>
+        </w:rPr>
+        <w:t>JavaScript, HTHML5</w:t>
       </w:r>
     </w:p>
     <w:p>
@@ -1778,37 +1801,67 @@
           <w:sz w:val="19"/>
           <w:szCs w:val="19"/>
         </w:rPr>
-        <w:t>6</w:t>
-      </w:r>
-      <w:r>
-        <w:rPr>
-          <w:rFonts w:ascii="Verdana" w:hAnsi="Verdana" w:cs="Calibri Light"/>
-          <w:bCs/>
-          <w:color w:val="292929"/>
-          <w:sz w:val="19"/>
-          <w:szCs w:val="19"/>
-        </w:rPr>
-        <w:t>0% of members achieved distinction</w:t>
-      </w:r>
-      <w:r>
-        <w:rPr>
-          <w:rFonts w:ascii="Verdana" w:hAnsi="Verdana" w:cs="Calibri Light"/>
-          <w:bCs/>
-          <w:color w:val="292929"/>
-          <w:sz w:val="19"/>
-          <w:szCs w:val="19"/>
-        </w:rPr>
-        <w:t xml:space="preserve"> in Waterloo’s Computing</w:t>
-      </w:r>
-      <w:r>
-        <w:rPr>
-          <w:rFonts w:ascii="Verdana" w:hAnsi="Verdana" w:cs="Calibri Light"/>
-          <w:bCs/>
-          <w:color w:val="292929"/>
-          <w:sz w:val="19"/>
-          <w:szCs w:val="19"/>
-        </w:rPr>
-        <w:t xml:space="preserve"> Contest</w:t>
+        <w:t>Co-founded</w:t>
+      </w:r>
+      <w:r>
+        <w:rPr>
+          <w:rFonts w:ascii="Verdana" w:hAnsi="Verdana" w:cs="Calibri Light"/>
+          <w:bCs/>
+          <w:color w:val="292929"/>
+          <w:sz w:val="19"/>
+          <w:szCs w:val="19"/>
+        </w:rPr>
+        <w:t xml:space="preserve"> startup</w:t>
+      </w:r>
+      <w:r>
+        <w:rPr>
+          <w:rFonts w:ascii="Verdana" w:hAnsi="Verdana" w:cs="Calibri Light"/>
+          <w:bCs/>
+          <w:color w:val="292929"/>
+          <w:sz w:val="19"/>
+          <w:szCs w:val="19"/>
+        </w:rPr>
+        <w:t xml:space="preserve"> </w:t>
+      </w:r>
+      <w:r>
+        <w:rPr>
+          <w:rFonts w:ascii="Verdana" w:hAnsi="Verdana" w:cs="Calibri Light"/>
+          <w:bCs/>
+          <w:color w:val="292929"/>
+          <w:sz w:val="19"/>
+          <w:szCs w:val="19"/>
+        </w:rPr>
+        <w:t>to</w:t>
+      </w:r>
+      <w:r>
+        <w:rPr>
+          <w:rFonts w:ascii="Verdana" w:hAnsi="Verdana" w:cs="Calibri Light"/>
+          <w:bCs/>
+          <w:color w:val="292929"/>
+          <w:sz w:val="19"/>
+          <w:szCs w:val="19"/>
+        </w:rPr>
+        <w:t xml:space="preserve"> promote </w:t>
+      </w:r>
+      <w:r>
+        <w:rPr>
+          <w:rFonts w:ascii="Verdana" w:hAnsi="Verdana" w:cs="Calibri Light"/>
+          <w:bCs/>
+          <w:color w:val="292929"/>
+          <w:sz w:val="19"/>
+          <w:szCs w:val="19"/>
+        </w:rPr>
+        <w:t xml:space="preserve">entrepreneurship endeavors and </w:t>
+      </w:r>
+      <w:r>
+        <w:rPr>
+          <w:rFonts w:ascii="Verdana" w:hAnsi="Verdana" w:cs="Calibri Light"/>
+          <w:bCs/>
+          <w:color w:val="292929"/>
+          <w:sz w:val="19"/>
+          <w:szCs w:val="19"/>
+        </w:rPr>
+        <w:t>environmentalism</w:t>
       </w:r>
     </w:p>
     <w:p>
@@ -1831,57 +1884,47 @@
           <w:sz w:val="19"/>
           <w:szCs w:val="19"/>
         </w:rPr>
-        <w:t xml:space="preserve">Taught </w:t>
-      </w:r>
-      <w:r>
-        <w:rPr>
-          <w:rFonts w:ascii="Verdana" w:hAnsi="Verdana" w:cs="Calibri Light"/>
-          <w:bCs/>
-          <w:color w:val="292929"/>
-          <w:sz w:val="19"/>
-          <w:szCs w:val="19"/>
-        </w:rPr>
-        <w:t>students how to build</w:t>
-      </w:r>
-      <w:r>
-        <w:rPr>
-          <w:rFonts w:ascii="Verdana" w:hAnsi="Verdana" w:cs="Calibri Light"/>
-          <w:bCs/>
-          <w:color w:val="292929"/>
-          <w:sz w:val="19"/>
-          <w:szCs w:val="19"/>
-        </w:rPr>
-        <w:t xml:space="preserve"> Android </w:t>
-      </w:r>
-      <w:r>
-        <w:rPr>
-          <w:rFonts w:ascii="Verdana" w:hAnsi="Verdana" w:cs="Calibri Light"/>
-          <w:bCs/>
-          <w:color w:val="292929"/>
-          <w:sz w:val="19"/>
-          <w:szCs w:val="19"/>
-        </w:rPr>
-        <w:t xml:space="preserve">apps </w:t>
-      </w:r>
-      <w:r>
-        <w:rPr>
-          <w:rFonts w:ascii="Verdana" w:hAnsi="Verdana" w:cs="Calibri Light"/>
-          <w:bCs/>
-          <w:color w:val="292929"/>
-          <w:sz w:val="19"/>
-          <w:szCs w:val="19"/>
-        </w:rPr>
-        <w:t>and Java applet</w:t>
-      </w:r>
-      <w:r>
-        <w:rPr>
-          <w:rFonts w:ascii="Verdana" w:hAnsi="Verdana" w:cs="Calibri Light"/>
-          <w:bCs/>
-          <w:color w:val="292929"/>
-          <w:sz w:val="19"/>
-          <w:szCs w:val="19"/>
-        </w:rPr>
-        <w:t xml:space="preserve"> applications</w:t>
+        <w:t>Designed</w:t>
+      </w:r>
+      <w:r>
+        <w:rPr>
+          <w:rFonts w:ascii="Verdana" w:hAnsi="Verdana" w:cs="Calibri Light"/>
+          <w:bCs/>
+          <w:color w:val="292929"/>
+          <w:sz w:val="19"/>
+          <w:szCs w:val="19"/>
+        </w:rPr>
+        <w:t xml:space="preserve"> and administrated</w:t>
+      </w:r>
+      <w:r>
+        <w:rPr>
+          <w:rFonts w:ascii="Verdana" w:hAnsi="Verdana" w:cs="Calibri Light"/>
+          <w:bCs/>
+          <w:color w:val="292929"/>
+          <w:sz w:val="19"/>
+          <w:szCs w:val="19"/>
+        </w:rPr>
+        <w:t xml:space="preserve"> </w:t>
+      </w:r>
+      <w:r>
+        <w:rPr>
+          <w:rFonts w:ascii="Verdana" w:hAnsi="Verdana" w:cs="Calibri Light"/>
+          <w:bCs/>
+          <w:color w:val="292929"/>
+          <w:sz w:val="19"/>
+          <w:szCs w:val="19"/>
+        </w:rPr>
+        <w:t xml:space="preserve">the </w:t>
+      </w:r>
+      <w:r>
+        <w:rPr>
+          <w:rFonts w:ascii="Verdana" w:hAnsi="Verdana" w:cs="Calibri Light"/>
+          <w:bCs/>
+          <w:color w:val="292929"/>
+          <w:sz w:val="19"/>
+          <w:szCs w:val="19"/>
+        </w:rPr>
+        <w:t>company website</w:t>
       </w:r>
     </w:p>
     <w:p>
@@ -1904,27 +1947,110 @@
           <w:sz w:val="19"/>
           <w:szCs w:val="19"/>
         </w:rPr>
-        <w:t>Advocate</w:t>
-      </w:r>
-      <w:r>
-        <w:rPr>
-          <w:rFonts w:ascii="Verdana" w:hAnsi="Verdana" w:cs="Calibri Light"/>
-          <w:bCs/>
-          <w:color w:val="292929"/>
-          <w:sz w:val="19"/>
-          <w:szCs w:val="19"/>
-        </w:rPr>
-        <w:t>d</w:t>
-      </w:r>
-      <w:r>
-        <w:rPr>
-          <w:rFonts w:ascii="Verdana" w:hAnsi="Verdana" w:cs="Calibri Light"/>
-          <w:bCs/>
-          <w:color w:val="292929"/>
-          <w:sz w:val="19"/>
-          <w:szCs w:val="19"/>
-        </w:rPr>
-        <w:t xml:space="preserve"> STEM literacy among young students</w:t>
+        <w:t>Collaborated</w:t>
+      </w:r>
+      <w:r>
+        <w:rPr>
+          <w:rFonts w:ascii="Verdana" w:hAnsi="Verdana" w:cs="Calibri Light"/>
+          <w:bCs/>
+          <w:color w:val="292929"/>
+          <w:sz w:val="19"/>
+          <w:szCs w:val="19"/>
+        </w:rPr>
+        <w:t xml:space="preserve"> with </w:t>
+      </w:r>
+      <w:r>
+        <w:rPr>
+          <w:rFonts w:ascii="Verdana" w:hAnsi="Verdana" w:cs="Calibri Light"/>
+          <w:bCs/>
+          <w:color w:val="292929"/>
+          <w:sz w:val="19"/>
+          <w:szCs w:val="19"/>
+        </w:rPr>
+        <w:t>product manager</w:t>
+      </w:r>
+      <w:r>
+        <w:rPr>
+          <w:rFonts w:ascii="Verdana" w:hAnsi="Verdana" w:cs="Calibri Light"/>
+          <w:bCs/>
+          <w:color w:val="292929"/>
+          <w:sz w:val="19"/>
+          <w:szCs w:val="19"/>
+        </w:rPr>
+        <w:t xml:space="preserve"> to </w:t>
+      </w:r>
+      <w:r>
+        <w:rPr>
+          <w:rFonts w:ascii="Verdana" w:hAnsi="Verdana" w:cs="Calibri Light"/>
+          <w:bCs/>
+          <w:color w:val="292929"/>
+          <w:sz w:val="19"/>
+          <w:szCs w:val="19"/>
+        </w:rPr>
+        <w:t>build prototypes</w:t>
+      </w:r>
+    </w:p>
+    <w:p>
+      <w:pPr>
+        <w:pStyle w:val="ListBullet"/>
+        <w:spacing w:before="60" w:after="60" w:line="276" w:lineRule="auto"/>
+        <w:rPr>
+          <w:rFonts w:ascii="Verdana" w:hAnsi="Verdana" w:cs="Calibri Light"/>
+          <w:bCs/>
+          <w:color w:val="292929"/>
+          <w:sz w:val="19"/>
+          <w:szCs w:val="19"/>
+        </w:rPr>
+      </w:pPr>
+      <w:r>
+        <w:rPr>
+          <w:rFonts w:ascii="Verdana" w:hAnsi="Verdana" w:cs="Calibri Light"/>
+          <w:bCs/>
+          <w:color w:val="292929"/>
+          <w:sz w:val="19"/>
+          <w:szCs w:val="19"/>
+        </w:rPr>
+        <w:t>Lead the marketing team to sell and promote our crafts a</w:t>
+      </w:r>
+      <w:r>
+        <w:rPr>
+          <w:rFonts w:ascii="Verdana" w:hAnsi="Verdana" w:cs="Calibri Light"/>
+          <w:bCs/>
+          <w:color w:val="292929"/>
+          <w:sz w:val="19"/>
+          <w:szCs w:val="19"/>
+        </w:rPr>
+        <w:t>t a</w:t>
+      </w:r>
+      <w:r>
+        <w:rPr>
+          <w:rFonts w:ascii="Verdana" w:hAnsi="Verdana" w:cs="Calibri Light"/>
+          <w:bCs/>
+          <w:color w:val="292929"/>
+          <w:sz w:val="19"/>
+          <w:szCs w:val="19"/>
+        </w:rPr>
+        <w:t>n</w:t>
+      </w:r>
+      <w:r>
+        <w:rPr>
+          <w:rFonts w:ascii="Verdana" w:hAnsi="Verdana" w:cs="Calibri Light"/>
+          <w:bCs/>
+          <w:color w:val="292929"/>
+          <w:sz w:val="19"/>
+          <w:szCs w:val="19"/>
+        </w:rPr>
+        <w:t xml:space="preserve"> annual</w:t>
+      </w:r>
+      <w:r>
+        <w:rPr>
+          <w:rFonts w:ascii="Verdana" w:hAnsi="Verdana" w:cs="Calibri Light"/>
+          <w:bCs/>
+          <w:color w:val="292929"/>
+          <w:sz w:val="19"/>
+          <w:szCs w:val="19"/>
+        </w:rPr>
+        <w:t xml:space="preserve"> art festival </w:t>
       </w:r>
     </w:p>
     <w:p>
@@ -1936,7 +2062,6 @@
         <w:spacing w:before="120"/>
         <w:rPr>
           <w:rFonts w:ascii="Verdana" w:hAnsi="Verdana" w:cs="Calibri Light"/>
-          <w:bCs/>
           <w:color w:val="5F5F5F"/>
           <w:sz w:val="19"/>
           <w:szCs w:val="19"/>
@@ -1950,7 +2075,7 @@
           <w:sz w:val="19"/>
           <w:szCs w:val="19"/>
         </w:rPr>
-        <w:t>Co-Founder</w:t>
+        <w:t>Teaching Assistant</w:t>
       </w:r>
       <w:r>
         <w:rPr>
@@ -1960,7 +2085,7 @@
           <w:sz w:val="19"/>
           <w:szCs w:val="19"/>
         </w:rPr>
-        <w:t xml:space="preserve"> </w:t>
+        <w:t xml:space="preserve"> for </w:t>
       </w:r>
       <w:r>
         <w:rPr>
@@ -1970,7 +2095,7 @@
           <w:sz w:val="19"/>
           <w:szCs w:val="19"/>
         </w:rPr>
-        <w:t>of</w:t>
+        <w:t>computer science</w:t>
       </w:r>
       <w:r>
         <w:rPr>
@@ -1980,7 +2105,7 @@
           <w:sz w:val="19"/>
           <w:szCs w:val="19"/>
         </w:rPr>
-        <w:t xml:space="preserve"> a Plants Decorations St</w:t>
+        <w:t xml:space="preserve"> course</w:t>
       </w:r>
       <w:r>
         <w:rPr>
@@ -1990,7 +2115,17 @@
           <w:sz w:val="19"/>
           <w:szCs w:val="19"/>
         </w:rPr>
-        <w:t>artup</w:t>
+        <w:t>s</w:t>
+      </w:r>
+      <w:r>
+        <w:rPr>
+          <w:rFonts w:ascii="Verdana" w:hAnsi="Verdana" w:cs="Arial"/>
+          <w:bCs/>
+          <w:color w:val="000000" w:themeColor="text1"/>
+          <w:sz w:val="19"/>
+          <w:szCs w:val="19"/>
+        </w:rPr>
+        <w:t xml:space="preserve"> </w:t>
       </w:r>
       <w:r>
         <w:rPr>
@@ -2000,192 +2135,111 @@
           <w:sz w:val="19"/>
           <w:szCs w:val="19"/>
         </w:rPr>
+        <w:t>|</w:t>
+      </w:r>
+      <w:r>
+        <w:rPr>
+          <w:rFonts w:ascii="Verdana" w:hAnsi="Verdana" w:cs="Calibri Light"/>
+          <w:bCs/>
+          <w:color w:val="292929"/>
+          <w:sz w:val="19"/>
+          <w:szCs w:val="19"/>
+        </w:rPr>
+        <w:t xml:space="preserve"> Kitsilano Secondary</w:t>
+      </w:r>
+      <w:r>
+        <w:rPr>
+          <w:rFonts w:ascii="Verdana" w:hAnsi="Verdana" w:cs="Calibri Light"/>
+          <w:color w:val="5F5F5F"/>
+          <w:sz w:val="19"/>
+          <w:szCs w:val="19"/>
+        </w:rPr>
+        <w:tab/>
+        <w:t>2015</w:t>
+      </w:r>
+      <w:r>
+        <w:rPr>
+          <w:rFonts w:ascii="Verdana" w:hAnsi="Verdana" w:cs="Calibri Light"/>
+          <w:color w:val="5F5F5F"/>
+          <w:sz w:val="19"/>
+          <w:szCs w:val="19"/>
+        </w:rPr>
         <w:t xml:space="preserve"> </w:t>
       </w:r>
       <w:r>
         <w:rPr>
-          <w:rFonts w:ascii="Verdana" w:hAnsi="Verdana" w:cs="Calibri"/>
-          <w:bCs/>
-          <w:color w:val="000000" w:themeColor="text1"/>
-          <w:sz w:val="19"/>
-          <w:szCs w:val="19"/>
-        </w:rPr>
-        <w:t>|</w:t>
-      </w:r>
-      <w:r>
-        <w:rPr>
-          <w:rFonts w:ascii="Verdana" w:hAnsi="Verdana" w:cs="Calibri Light"/>
-          <w:bCs/>
-          <w:color w:val="292929"/>
-          <w:sz w:val="19"/>
-          <w:szCs w:val="19"/>
-        </w:rPr>
-        <w:t xml:space="preserve"> West Coast Roots</w:t>
-      </w:r>
-      <w:r>
-        <w:rPr>
-          <w:rFonts w:ascii="Verdana" w:hAnsi="Verdana" w:cs="Calibri Light"/>
-          <w:bCs/>
+          <w:rFonts w:ascii="Verdana" w:hAnsi="Verdana" w:cs="Calibri Light"/>
           <w:color w:val="5F5F5F"/>
           <w:sz w:val="19"/>
           <w:szCs w:val="19"/>
         </w:rPr>
+        <w:t>–</w:t>
+      </w:r>
+      <w:r>
+        <w:rPr>
+          <w:rFonts w:ascii="Verdana" w:hAnsi="Verdana" w:cs="Calibri Light"/>
+          <w:color w:val="5F5F5F"/>
+          <w:sz w:val="19"/>
+          <w:szCs w:val="19"/>
+        </w:rPr>
+        <w:t xml:space="preserve"> </w:t>
+      </w:r>
+      <w:r>
+        <w:rPr>
+          <w:rFonts w:ascii="Verdana" w:hAnsi="Verdana" w:cs="Calibri Light"/>
+          <w:color w:val="5F5F5F"/>
+          <w:sz w:val="19"/>
+          <w:szCs w:val="19"/>
+        </w:rPr>
+        <w:t>2017</w:t>
+      </w:r>
+      <w:r>
+        <w:rPr>
+          <w:rFonts w:ascii="Verdana" w:hAnsi="Verdana" w:cs="Calibri Light"/>
+          <w:color w:val="5F5F5F"/>
+          <w:sz w:val="19"/>
+          <w:szCs w:val="19"/>
+        </w:rPr>
         <w:tab/>
-        <w:t>201</w:t>
-      </w:r>
-      <w:r>
-        <w:rPr>
-          <w:rFonts w:ascii="Verdana" w:hAnsi="Verdana" w:cs="Calibri Light"/>
-          <w:bCs/>
+      </w:r>
+      <w:r>
+        <w:rPr>
+          <w:rFonts w:ascii="Verdana" w:hAnsi="Verdana" w:cs="Calibri Light"/>
           <w:color w:val="5F5F5F"/>
           <w:sz w:val="19"/>
           <w:szCs w:val="19"/>
         </w:rPr>
-        <w:t>7</w:t>
-      </w:r>
-      <w:r>
-        <w:rPr>
-          <w:rFonts w:ascii="Verdana" w:hAnsi="Verdana" w:cs="Calibri Light"/>
-          <w:bCs/>
-          <w:color w:val="5F5F5F"/>
-          <w:sz w:val="19"/>
-          <w:szCs w:val="19"/>
-        </w:rPr>
-        <w:t xml:space="preserve"> </w:t>
-      </w:r>
-      <w:r>
-        <w:rPr>
-          <w:rFonts w:ascii="Verdana" w:hAnsi="Verdana" w:cs="Calibri Light"/>
-          <w:bCs/>
-          <w:color w:val="5F5F5F"/>
-          <w:sz w:val="19"/>
-          <w:szCs w:val="19"/>
-        </w:rPr>
-        <w:t>–</w:t>
-      </w:r>
-      <w:r>
-        <w:rPr>
-          <w:rFonts w:ascii="Verdana" w:hAnsi="Verdana" w:cs="Calibri Light"/>
-          <w:bCs/>
-          <w:color w:val="5F5F5F"/>
-          <w:sz w:val="19"/>
-          <w:szCs w:val="19"/>
-        </w:rPr>
-        <w:t xml:space="preserve"> </w:t>
-      </w:r>
-      <w:r>
-        <w:rPr>
-          <w:rFonts w:ascii="Verdana" w:hAnsi="Verdana" w:cs="Calibri Light"/>
-          <w:bCs/>
-          <w:color w:val="5F5F5F"/>
-          <w:sz w:val="19"/>
-          <w:szCs w:val="19"/>
-        </w:rPr>
-        <w:t>201</w:t>
-      </w:r>
-      <w:r>
-        <w:rPr>
-          <w:rFonts w:ascii="Verdana" w:hAnsi="Verdana" w:cs="Calibri Light"/>
-          <w:bCs/>
-          <w:color w:val="5F5F5F"/>
-          <w:sz w:val="19"/>
-          <w:szCs w:val="19"/>
-        </w:rPr>
-        <w:t>8</w:t>
-      </w:r>
-      <w:r>
-        <w:rPr>
-          <w:rFonts w:ascii="Verdana" w:hAnsi="Verdana" w:cs="Calibri Light"/>
-          <w:bCs/>
-          <w:color w:val="5F5F5F"/>
-          <w:sz w:val="19"/>
-          <w:szCs w:val="19"/>
-        </w:rPr>
-        <w:tab/>
         <w:t xml:space="preserve">           </w:t>
       </w:r>
     </w:p>
     <w:p>
       <w:pPr>
         <w:pStyle w:val="ListBullet"/>
+        <w:numPr>
+          <w:ilvl w:val="0"/>
+          <w:numId w:val="0"/>
+        </w:numPr>
         <w:spacing w:before="60" w:after="60" w:line="276" w:lineRule="auto"/>
-        <w:rPr>
-          <w:rFonts w:ascii="Verdana" w:hAnsi="Verdana" w:cs="Calibri Light"/>
-          <w:bCs/>
-          <w:color w:val="292929"/>
-          <w:sz w:val="19"/>
-          <w:szCs w:val="19"/>
-        </w:rPr>
-      </w:pPr>
-      <w:r>
-        <w:rPr>
-          <w:rFonts w:ascii="Verdana" w:hAnsi="Verdana" w:cs="Calibri Light"/>
-          <w:bCs/>
-          <w:color w:val="292929"/>
-          <w:sz w:val="19"/>
-          <w:szCs w:val="19"/>
-        </w:rPr>
-        <w:t>Co-founded</w:t>
-      </w:r>
-      <w:r>
-        <w:rPr>
-          <w:rFonts w:ascii="Verdana" w:hAnsi="Verdana" w:cs="Calibri Light"/>
-          <w:bCs/>
-          <w:color w:val="292929"/>
-          <w:sz w:val="19"/>
-          <w:szCs w:val="19"/>
-        </w:rPr>
-        <w:t xml:space="preserve"> startup</w:t>
-      </w:r>
-      <w:r>
-        <w:rPr>
-          <w:rFonts w:ascii="Verdana" w:hAnsi="Verdana" w:cs="Calibri Light"/>
-          <w:bCs/>
-          <w:color w:val="292929"/>
-          <w:sz w:val="19"/>
-          <w:szCs w:val="19"/>
-        </w:rPr>
-        <w:t xml:space="preserve"> </w:t>
-      </w:r>
-      <w:r>
-        <w:rPr>
-          <w:rFonts w:ascii="Verdana" w:hAnsi="Verdana" w:cs="Calibri Light"/>
-          <w:bCs/>
-          <w:color w:val="292929"/>
-          <w:sz w:val="19"/>
-          <w:szCs w:val="19"/>
-        </w:rPr>
-        <w:t>to</w:t>
-      </w:r>
-      <w:r>
-        <w:rPr>
-          <w:rFonts w:ascii="Verdana" w:hAnsi="Verdana" w:cs="Calibri Light"/>
-          <w:bCs/>
-          <w:color w:val="292929"/>
-          <w:sz w:val="19"/>
-          <w:szCs w:val="19"/>
-        </w:rPr>
-        <w:t xml:space="preserve"> promote </w:t>
-      </w:r>
-      <w:r>
-        <w:rPr>
-          <w:rFonts w:ascii="Verdana" w:hAnsi="Verdana" w:cs="Calibri Light"/>
-          <w:bCs/>
-          <w:color w:val="292929"/>
-          <w:sz w:val="19"/>
-          <w:szCs w:val="19"/>
-        </w:rPr>
-        <w:t xml:space="preserve">entrepreneurship endeavors and </w:t>
-      </w:r>
-      <w:r>
-        <w:rPr>
-          <w:rFonts w:ascii="Verdana" w:hAnsi="Verdana" w:cs="Calibri Light"/>
-          <w:bCs/>
-          <w:color w:val="292929"/>
-          <w:sz w:val="19"/>
-          <w:szCs w:val="19"/>
-        </w:rPr>
-        <w:t>environmentalism</w:t>
+        <w:ind w:left="648"/>
+        <w:rPr>
+          <w:rFonts w:ascii="Verdana" w:hAnsi="Verdana" w:cs="Calibri Light"/>
+          <w:i/>
+          <w:iCs/>
+          <w:color w:val="292929"/>
+          <w:sz w:val="19"/>
+          <w:szCs w:val="19"/>
+        </w:rPr>
+      </w:pPr>
+      <w:r>
+        <w:rPr>
+          <w:rFonts w:ascii="Verdana" w:hAnsi="Verdana" w:cs="Calibri Light"/>
+          <w:i/>
+          <w:iCs/>
+          <w:color w:val="292929"/>
+          <w:sz w:val="19"/>
+          <w:szCs w:val="19"/>
+        </w:rPr>
+        <w:t>C++, Java</w:t>
       </w:r>
     </w:p>
     <w:p>
@@ -2194,195 +2248,81 @@
         <w:spacing w:before="60" w:after="60" w:line="276" w:lineRule="auto"/>
         <w:rPr>
           <w:rFonts w:ascii="Verdana" w:hAnsi="Verdana" w:cs="Calibri Light"/>
-          <w:bCs/>
-          <w:color w:val="292929"/>
-          <w:sz w:val="19"/>
-          <w:szCs w:val="19"/>
-        </w:rPr>
-      </w:pPr>
-      <w:r>
-        <w:rPr>
-          <w:rFonts w:ascii="Verdana" w:hAnsi="Verdana" w:cs="Calibri Light"/>
-          <w:bCs/>
-          <w:color w:val="292929"/>
-          <w:sz w:val="19"/>
-          <w:szCs w:val="19"/>
-        </w:rPr>
-        <w:t>Designed</w:t>
-      </w:r>
-      <w:r>
-        <w:rPr>
-          <w:rFonts w:ascii="Verdana" w:hAnsi="Verdana" w:cs="Calibri Light"/>
-          <w:bCs/>
-          <w:color w:val="292929"/>
-          <w:sz w:val="19"/>
-          <w:szCs w:val="19"/>
-        </w:rPr>
-        <w:t xml:space="preserve"> and administrated</w:t>
-      </w:r>
-      <w:r>
-        <w:rPr>
-          <w:rFonts w:ascii="Verdana" w:hAnsi="Verdana" w:cs="Calibri Light"/>
-          <w:bCs/>
-          <w:color w:val="292929"/>
-          <w:sz w:val="19"/>
-          <w:szCs w:val="19"/>
-        </w:rPr>
-        <w:t xml:space="preserve"> </w:t>
-      </w:r>
-      <w:r>
-        <w:rPr>
-          <w:rFonts w:ascii="Verdana" w:hAnsi="Verdana" w:cs="Calibri Light"/>
-          <w:bCs/>
-          <w:color w:val="292929"/>
-          <w:sz w:val="19"/>
-          <w:szCs w:val="19"/>
-        </w:rPr>
-        <w:t xml:space="preserve">the </w:t>
-      </w:r>
-      <w:r>
-        <w:rPr>
-          <w:rFonts w:ascii="Verdana" w:hAnsi="Verdana" w:cs="Calibri Light"/>
-          <w:bCs/>
-          <w:color w:val="292929"/>
-          <w:sz w:val="19"/>
-          <w:szCs w:val="19"/>
-        </w:rPr>
-        <w:t>company website</w:t>
+          <w:color w:val="292929"/>
+          <w:sz w:val="19"/>
+          <w:szCs w:val="19"/>
+        </w:rPr>
+      </w:pPr>
+      <w:r>
+        <w:rPr>
+          <w:rFonts w:ascii="Verdana" w:hAnsi="Verdana" w:cs="Calibri Light"/>
+          <w:color w:val="292929"/>
+          <w:sz w:val="19"/>
+          <w:szCs w:val="19"/>
+        </w:rPr>
+        <w:t>Created solution keys and assist</w:t>
+      </w:r>
+      <w:r>
+        <w:rPr>
+          <w:rFonts w:ascii="Verdana" w:hAnsi="Verdana" w:cs="Calibri Light"/>
+          <w:color w:val="292929"/>
+          <w:sz w:val="19"/>
+          <w:szCs w:val="19"/>
+        </w:rPr>
+        <w:t>ed</w:t>
+      </w:r>
+      <w:r>
+        <w:rPr>
+          <w:rFonts w:ascii="Verdana" w:hAnsi="Verdana" w:cs="Calibri Light"/>
+          <w:color w:val="292929"/>
+          <w:sz w:val="19"/>
+          <w:szCs w:val="19"/>
+        </w:rPr>
+        <w:t xml:space="preserve"> students with </w:t>
+      </w:r>
+      <w:r>
+        <w:rPr>
+          <w:rFonts w:ascii="Verdana" w:hAnsi="Verdana" w:cs="Calibri Light"/>
+          <w:color w:val="292929"/>
+          <w:sz w:val="19"/>
+          <w:szCs w:val="19"/>
+        </w:rPr>
+        <w:t xml:space="preserve">coding </w:t>
+      </w:r>
+      <w:r>
+        <w:rPr>
+          <w:rFonts w:ascii="Verdana" w:hAnsi="Verdana" w:cs="Calibri Light"/>
+          <w:color w:val="292929"/>
+          <w:sz w:val="19"/>
+          <w:szCs w:val="19"/>
+        </w:rPr>
+        <w:t>assignments</w:t>
       </w:r>
     </w:p>
     <w:p>
       <w:pPr>
-        <w:pStyle w:val="ListBullet"/>
-        <w:spacing w:before="60" w:after="60" w:line="276" w:lineRule="auto"/>
-        <w:rPr>
-          <w:rFonts w:ascii="Verdana" w:hAnsi="Verdana" w:cs="Calibri Light"/>
-          <w:bCs/>
-          <w:color w:val="292929"/>
-          <w:sz w:val="19"/>
-          <w:szCs w:val="19"/>
-        </w:rPr>
-      </w:pPr>
-      <w:r>
-        <w:rPr>
-          <w:rFonts w:ascii="Verdana" w:hAnsi="Verdana" w:cs="Calibri Light"/>
-          <w:bCs/>
-          <w:color w:val="292929"/>
-          <w:sz w:val="19"/>
-          <w:szCs w:val="19"/>
-        </w:rPr>
-        <w:t>Collaborated</w:t>
-      </w:r>
-      <w:r>
-        <w:rPr>
-          <w:rFonts w:ascii="Verdana" w:hAnsi="Verdana" w:cs="Calibri Light"/>
-          <w:bCs/>
-          <w:color w:val="292929"/>
-          <w:sz w:val="19"/>
-          <w:szCs w:val="19"/>
-        </w:rPr>
-        <w:t xml:space="preserve"> with </w:t>
-      </w:r>
-      <w:r>
-        <w:rPr>
-          <w:rFonts w:ascii="Verdana" w:hAnsi="Verdana" w:cs="Calibri Light"/>
-          <w:bCs/>
-          <w:color w:val="292929"/>
-          <w:sz w:val="19"/>
-          <w:szCs w:val="19"/>
-        </w:rPr>
-        <w:t>product manager</w:t>
-      </w:r>
-      <w:r>
-        <w:rPr>
-          <w:rFonts w:ascii="Verdana" w:hAnsi="Verdana" w:cs="Calibri Light"/>
-          <w:bCs/>
-          <w:color w:val="292929"/>
-          <w:sz w:val="19"/>
-          <w:szCs w:val="19"/>
-        </w:rPr>
-        <w:t xml:space="preserve"> to </w:t>
-      </w:r>
-      <w:r>
-        <w:rPr>
-          <w:rFonts w:ascii="Verdana" w:hAnsi="Verdana" w:cs="Calibri Light"/>
-          <w:bCs/>
-          <w:color w:val="292929"/>
-          <w:sz w:val="19"/>
-          <w:szCs w:val="19"/>
-        </w:rPr>
-        <w:t>build prototypes</w:t>
+        <w:pStyle w:val="Heading1"/>
+        <w:spacing w:before="120" w:after="120"/>
+        <w:rPr>
+          <w:rFonts w:ascii="Verdana" w:hAnsi="Verdana" w:cs="Arial"/>
+          <w:color w:val="000000" w:themeColor="text1"/>
+          <w:sz w:val="36"/>
+          <w:szCs w:val="36"/>
+        </w:rPr>
+      </w:pPr>
+      <w:r>
+        <w:rPr>
+          <w:rFonts w:ascii="Verdana" w:hAnsi="Verdana" w:cs="Arial"/>
+          <w:color w:val="000000" w:themeColor="text1"/>
+          <w:sz w:val="36"/>
+          <w:szCs w:val="36"/>
+        </w:rPr>
+        <w:t>Projects</w:t>
       </w:r>
     </w:p>
     <w:p>
       <w:pPr>
-        <w:pStyle w:val="ListBullet"/>
-        <w:spacing w:before="60" w:after="60" w:line="276" w:lineRule="auto"/>
-        <w:rPr>
-          <w:rFonts w:ascii="Verdana" w:hAnsi="Verdana" w:cs="Calibri Light"/>
-          <w:bCs/>
-          <w:color w:val="292929"/>
-          <w:sz w:val="19"/>
-          <w:szCs w:val="19"/>
-        </w:rPr>
-      </w:pPr>
-      <w:r>
-        <w:rPr>
-          <w:rFonts w:ascii="Verdana" w:hAnsi="Verdana" w:cs="Calibri Light"/>
-          <w:bCs/>
-          <w:color w:val="292929"/>
-          <w:sz w:val="19"/>
-          <w:szCs w:val="19"/>
-        </w:rPr>
-        <w:t>Lead the marketing team to sell and promote our crafts a</w:t>
-      </w:r>
-      <w:r>
-        <w:rPr>
-          <w:rFonts w:ascii="Verdana" w:hAnsi="Verdana" w:cs="Calibri Light"/>
-          <w:bCs/>
-          <w:color w:val="292929"/>
-          <w:sz w:val="19"/>
-          <w:szCs w:val="19"/>
-        </w:rPr>
-        <w:t>t a</w:t>
-      </w:r>
-      <w:r>
-        <w:rPr>
-          <w:rFonts w:ascii="Verdana" w:hAnsi="Verdana" w:cs="Calibri Light"/>
-          <w:bCs/>
-          <w:color w:val="292929"/>
-          <w:sz w:val="19"/>
-          <w:szCs w:val="19"/>
-        </w:rPr>
-        <w:t>n</w:t>
-      </w:r>
-      <w:r>
-        <w:rPr>
-          <w:rFonts w:ascii="Verdana" w:hAnsi="Verdana" w:cs="Calibri Light"/>
-          <w:bCs/>
-          <w:color w:val="292929"/>
-          <w:sz w:val="19"/>
-          <w:szCs w:val="19"/>
-        </w:rPr>
-        <w:t xml:space="preserve"> annual</w:t>
-      </w:r>
-      <w:r>
-        <w:rPr>
-          <w:rFonts w:ascii="Verdana" w:hAnsi="Verdana" w:cs="Calibri Light"/>
-          <w:bCs/>
-          <w:color w:val="292929"/>
-          <w:sz w:val="19"/>
-          <w:szCs w:val="19"/>
-        </w:rPr>
-        <w:t xml:space="preserve"> art festival </w:t>
-      </w:r>
-    </w:p>
-    <w:p>
-      <w:pPr>
         <w:pStyle w:val="Heading3"/>
-        <w:tabs>
-          <w:tab w:val="right" w:pos="10773"/>
-        </w:tabs>
         <w:spacing w:before="120"/>
         <w:rPr>
           <w:rFonts w:ascii="Verdana" w:hAnsi="Verdana" w:cs="Calibri Light"/>
@@ -2399,57 +2339,113 @@
           <w:sz w:val="19"/>
           <w:szCs w:val="19"/>
         </w:rPr>
-        <w:t>Teaching Assistant</w:t>
+        <w:t>Online Multiplayer Shooter Game</w:t>
       </w:r>
       <w:r>
         <w:rPr>
           <w:rFonts w:ascii="Verdana" w:hAnsi="Verdana" w:cs="Calibri"/>
-          <w:b/>
+          <w:bCs/>
           <w:color w:val="000000" w:themeColor="text1"/>
           <w:sz w:val="19"/>
           <w:szCs w:val="19"/>
         </w:rPr>
-        <w:t xml:space="preserve"> for C++/Java course</w:t>
+        <w:tab/>
       </w:r>
       <w:r>
         <w:rPr>
           <w:rFonts w:ascii="Verdana" w:hAnsi="Verdana" w:cs="Calibri"/>
-          <w:b/>
+          <w:bCs/>
           <w:color w:val="000000" w:themeColor="text1"/>
           <w:sz w:val="19"/>
           <w:szCs w:val="19"/>
         </w:rPr>
-        <w:t>s</w:t>
+        <w:tab/>
+      </w:r>
+      <w:r>
+        <w:rPr>
+          <w:rFonts w:ascii="Verdana" w:hAnsi="Verdana" w:cs="Calibri"/>
+          <w:bCs/>
+          <w:color w:val="000000" w:themeColor="text1"/>
+          <w:sz w:val="19"/>
+          <w:szCs w:val="19"/>
+        </w:rPr>
+        <w:tab/>
+      </w:r>
+      <w:r>
+        <w:rPr>
+          <w:rFonts w:ascii="Verdana" w:hAnsi="Verdana" w:cs="Calibri"/>
+          <w:bCs/>
+          <w:color w:val="000000" w:themeColor="text1"/>
+          <w:sz w:val="19"/>
+          <w:szCs w:val="19"/>
+        </w:rPr>
+        <w:tab/>
+      </w:r>
+      <w:r>
+        <w:rPr>
+          <w:rFonts w:ascii="Verdana" w:hAnsi="Verdana" w:cs="Calibri"/>
+          <w:bCs/>
+          <w:color w:val="000000" w:themeColor="text1"/>
+          <w:sz w:val="19"/>
+          <w:szCs w:val="19"/>
+        </w:rPr>
+        <w:tab/>
+      </w:r>
+      <w:r>
+        <w:rPr>
+          <w:rFonts w:ascii="Verdana" w:hAnsi="Verdana" w:cs="Calibri"/>
+          <w:bCs/>
+          <w:color w:val="000000" w:themeColor="text1"/>
+          <w:sz w:val="19"/>
+          <w:szCs w:val="19"/>
+        </w:rPr>
+        <w:tab/>
       </w:r>
       <w:r>
         <w:rPr>
           <w:rFonts w:ascii="Verdana" w:hAnsi="Verdana" w:cs="Arial"/>
-          <w:bCs/>
           <w:color w:val="000000" w:themeColor="text1"/>
           <w:sz w:val="19"/>
           <w:szCs w:val="19"/>
         </w:rPr>
+        <w:tab/>
+      </w:r>
+      <w:r>
+        <w:rPr>
+          <w:rFonts w:ascii="Verdana" w:hAnsi="Verdana" w:cs="Arial"/>
+          <w:color w:val="000000" w:themeColor="text1"/>
+          <w:sz w:val="19"/>
+          <w:szCs w:val="19"/>
+        </w:rPr>
+        <w:tab/>
+      </w:r>
+      <w:r>
+        <w:rPr>
+          <w:rFonts w:ascii="Verdana" w:hAnsi="Verdana" w:cs="Arial"/>
+          <w:color w:val="000000" w:themeColor="text1"/>
+          <w:sz w:val="19"/>
+          <w:szCs w:val="19"/>
+        </w:rPr>
+        <w:tab/>
+      </w:r>
+      <w:r>
+        <w:rPr>
+          <w:rFonts w:ascii="Verdana" w:hAnsi="Verdana" w:cs="Arial"/>
+          <w:color w:val="000000" w:themeColor="text1"/>
+          <w:sz w:val="19"/>
+          <w:szCs w:val="19"/>
+        </w:rPr>
+        <w:tab/>
         <w:t xml:space="preserve"> </w:t>
       </w:r>
       <w:r>
         <w:rPr>
-          <w:rFonts w:ascii="Verdana" w:hAnsi="Verdana" w:cs="Calibri"/>
-          <w:bCs/>
+          <w:rFonts w:ascii="Verdana" w:hAnsi="Verdana" w:cs="Arial"/>
           <w:color w:val="000000" w:themeColor="text1"/>
           <w:sz w:val="19"/>
           <w:szCs w:val="19"/>
         </w:rPr>
-        <w:t>|</w:t>
-      </w:r>
-      <w:r>
-        <w:rPr>
-          <w:rFonts w:ascii="Verdana" w:hAnsi="Verdana" w:cs="Calibri Light"/>
-          <w:bCs/>
-          <w:color w:val="292929"/>
-          <w:sz w:val="19"/>
-          <w:szCs w:val="19"/>
-        </w:rPr>
-        <w:t xml:space="preserve"> Kitsilano Secondary</w:t>
+        <w:t xml:space="preserve">  </w:t>
       </w:r>
       <w:r>
         <w:rPr>
@@ -2458,119 +2454,163 @@
           <w:sz w:val="19"/>
           <w:szCs w:val="19"/>
         </w:rPr>
-        <w:tab/>
-        <w:t>2015</w:t>
-      </w:r>
-      <w:r>
-        <w:rPr>
-          <w:rFonts w:ascii="Verdana" w:hAnsi="Verdana" w:cs="Calibri Light"/>
-          <w:color w:val="5F5F5F"/>
-          <w:sz w:val="19"/>
-          <w:szCs w:val="19"/>
-        </w:rPr>
-        <w:t xml:space="preserve"> </w:t>
-      </w:r>
-      <w:r>
-        <w:rPr>
-          <w:rFonts w:ascii="Verdana" w:hAnsi="Verdana" w:cs="Calibri Light"/>
-          <w:color w:val="5F5F5F"/>
-          <w:sz w:val="19"/>
-          <w:szCs w:val="19"/>
-        </w:rPr>
-        <w:t>–</w:t>
-      </w:r>
-      <w:r>
-        <w:rPr>
-          <w:rFonts w:ascii="Verdana" w:hAnsi="Verdana" w:cs="Calibri Light"/>
-          <w:color w:val="5F5F5F"/>
-          <w:sz w:val="19"/>
-          <w:szCs w:val="19"/>
-        </w:rPr>
-        <w:t xml:space="preserve"> </w:t>
-      </w:r>
-      <w:r>
-        <w:rPr>
-          <w:rFonts w:ascii="Verdana" w:hAnsi="Verdana" w:cs="Calibri Light"/>
-          <w:color w:val="5F5F5F"/>
-          <w:sz w:val="19"/>
-          <w:szCs w:val="19"/>
-        </w:rPr>
-        <w:t>2017</w:t>
-      </w:r>
-      <w:r>
-        <w:rPr>
-          <w:rFonts w:ascii="Verdana" w:hAnsi="Verdana" w:cs="Calibri Light"/>
-          <w:color w:val="5F5F5F"/>
-          <w:sz w:val="19"/>
-          <w:szCs w:val="19"/>
-        </w:rPr>
-        <w:tab/>
-      </w:r>
-      <w:r>
-        <w:rPr>
-          <w:rFonts w:ascii="Verdana" w:hAnsi="Verdana" w:cs="Calibri Light"/>
-          <w:color w:val="5F5F5F"/>
-          <w:sz w:val="19"/>
-          <w:szCs w:val="19"/>
-        </w:rPr>
-        <w:t xml:space="preserve">           </w:t>
+        <w:t>2018</w:t>
       </w:r>
     </w:p>
     <w:p>
       <w:pPr>
         <w:pStyle w:val="ListBullet"/>
+        <w:numPr>
+          <w:ilvl w:val="0"/>
+          <w:numId w:val="0"/>
+        </w:numPr>
         <w:spacing w:before="60" w:after="60" w:line="276" w:lineRule="auto"/>
-        <w:rPr>
-          <w:rFonts w:ascii="Verdana" w:hAnsi="Verdana" w:cs="Calibri Light"/>
-          <w:color w:val="292929"/>
-          <w:sz w:val="19"/>
-          <w:szCs w:val="19"/>
-        </w:rPr>
-      </w:pPr>
-      <w:r>
-        <w:rPr>
-          <w:rFonts w:ascii="Verdana" w:hAnsi="Verdana" w:cs="Calibri Light"/>
-          <w:color w:val="292929"/>
-          <w:sz w:val="19"/>
-          <w:szCs w:val="19"/>
-        </w:rPr>
-        <w:t>Created solution keys and assist</w:t>
-      </w:r>
-      <w:r>
-        <w:rPr>
-          <w:rFonts w:ascii="Verdana" w:hAnsi="Verdana" w:cs="Calibri Light"/>
-          <w:color w:val="292929"/>
-          <w:sz w:val="19"/>
-          <w:szCs w:val="19"/>
-        </w:rPr>
-        <w:t>ed</w:t>
-      </w:r>
-      <w:r>
-        <w:rPr>
-          <w:rFonts w:ascii="Verdana" w:hAnsi="Verdana" w:cs="Calibri Light"/>
-          <w:color w:val="292929"/>
-          <w:sz w:val="19"/>
-          <w:szCs w:val="19"/>
-        </w:rPr>
-        <w:t xml:space="preserve"> students with </w:t>
-      </w:r>
-      <w:r>
-        <w:rPr>
-          <w:rFonts w:ascii="Verdana" w:hAnsi="Verdana" w:cs="Calibri Light"/>
-          <w:color w:val="292929"/>
-          <w:sz w:val="19"/>
-          <w:szCs w:val="19"/>
-        </w:rPr>
-        <w:t xml:space="preserve">coding </w:t>
-      </w:r>
-      <w:r>
-        <w:rPr>
-          <w:rFonts w:ascii="Verdana" w:hAnsi="Verdana" w:cs="Calibri Light"/>
-          <w:color w:val="292929"/>
-          <w:sz w:val="19"/>
-          <w:szCs w:val="19"/>
-        </w:rPr>
-        <w:t>assignments</w:t>
+        <w:ind w:left="648"/>
+        <w:rPr>
+          <w:rFonts w:ascii="Verdana" w:hAnsi="Verdana" w:cs="Calibri Light"/>
+          <w:i/>
+          <w:iCs/>
+          <w:color w:val="292929"/>
+          <w:sz w:val="19"/>
+          <w:szCs w:val="19"/>
+        </w:rPr>
+      </w:pPr>
+      <w:r>
+        <w:rPr>
+          <w:rFonts w:ascii="Verdana" w:hAnsi="Verdana" w:cs="Calibri Light"/>
+          <w:i/>
+          <w:iCs/>
+          <w:color w:val="292929"/>
+          <w:sz w:val="19"/>
+          <w:szCs w:val="19"/>
+        </w:rPr>
+        <w:t>C#, Unity Engine, Photon Networking</w:t>
+      </w:r>
+    </w:p>
+    <w:p>
+      <w:pPr>
+        <w:pStyle w:val="ListBullet"/>
+        <w:spacing w:before="60" w:after="60" w:line="276" w:lineRule="auto"/>
+        <w:rPr>
+          <w:rFonts w:ascii="Verdana" w:hAnsi="Verdana" w:cs="Calibri Light"/>
+          <w:color w:val="292929"/>
+          <w:sz w:val="19"/>
+          <w:szCs w:val="19"/>
+        </w:rPr>
+      </w:pPr>
+      <w:r>
+        <w:rPr>
+          <w:rFonts w:ascii="Verdana" w:hAnsi="Verdana" w:cs="Calibri Light"/>
+          <w:color w:val="292929"/>
+          <w:sz w:val="19"/>
+          <w:szCs w:val="19"/>
+        </w:rPr>
+        <w:t xml:space="preserve">Built </w:t>
+      </w:r>
+      <w:r>
+        <w:rPr>
+          <w:rFonts w:ascii="Verdana" w:hAnsi="Verdana" w:cs="Calibri Light"/>
+          <w:color w:val="292929"/>
+          <w:sz w:val="19"/>
+          <w:szCs w:val="19"/>
+        </w:rPr>
+        <w:t>2D multiplayer game incorporating mechanics from space simulations</w:t>
+      </w:r>
+    </w:p>
+    <w:p>
+      <w:pPr>
+        <w:pStyle w:val="ListBullet"/>
+        <w:spacing w:before="60" w:after="60" w:line="276" w:lineRule="auto"/>
+        <w:rPr>
+          <w:rFonts w:ascii="Verdana" w:hAnsi="Verdana" w:cs="Calibri Light"/>
+          <w:color w:val="292929"/>
+          <w:sz w:val="19"/>
+          <w:szCs w:val="19"/>
+        </w:rPr>
+      </w:pPr>
+      <w:r>
+        <w:rPr>
+          <w:rFonts w:ascii="Verdana" w:hAnsi="Verdana" w:cs="Calibri Light"/>
+          <w:color w:val="292929"/>
+          <w:sz w:val="19"/>
+          <w:szCs w:val="19"/>
+        </w:rPr>
+        <w:t>Configured networking so players can connect to different</w:t>
+      </w:r>
+      <w:r>
+        <w:rPr>
+          <w:rFonts w:ascii="Verdana" w:hAnsi="Verdana" w:cs="Calibri Light"/>
+          <w:color w:val="292929"/>
+          <w:sz w:val="19"/>
+          <w:szCs w:val="19"/>
+        </w:rPr>
+        <w:t xml:space="preserve"> </w:t>
+      </w:r>
+      <w:r>
+        <w:rPr>
+          <w:rFonts w:ascii="Verdana" w:hAnsi="Verdana" w:cs="Calibri Light"/>
+          <w:color w:val="292929"/>
+          <w:sz w:val="19"/>
+          <w:szCs w:val="19"/>
+        </w:rPr>
+        <w:t>servers hosted on the cloud</w:t>
+      </w:r>
+    </w:p>
+    <w:p>
+      <w:pPr>
+        <w:pStyle w:val="ListBullet"/>
+        <w:spacing w:before="60" w:after="60" w:line="276" w:lineRule="auto"/>
+        <w:rPr>
+          <w:rFonts w:ascii="Verdana" w:hAnsi="Verdana" w:cs="Calibri Light"/>
+          <w:color w:val="292929"/>
+          <w:sz w:val="19"/>
+          <w:szCs w:val="19"/>
+        </w:rPr>
+      </w:pPr>
+      <w:r>
+        <w:rPr>
+          <w:rFonts w:ascii="Verdana" w:hAnsi="Verdana" w:cs="Calibri Light"/>
+          <w:color w:val="292929"/>
+          <w:sz w:val="19"/>
+          <w:szCs w:val="19"/>
+        </w:rPr>
+        <w:t>Wrote regression t</w:t>
+      </w:r>
+      <w:r>
+        <w:rPr>
+          <w:rFonts w:ascii="Verdana" w:hAnsi="Verdana" w:cs="Calibri Light"/>
+          <w:color w:val="292929"/>
+          <w:sz w:val="19"/>
+          <w:szCs w:val="19"/>
+        </w:rPr>
+        <w:t xml:space="preserve">o </w:t>
+      </w:r>
+      <w:r>
+        <w:rPr>
+          <w:rFonts w:ascii="Verdana" w:hAnsi="Verdana" w:cs="Calibri Light"/>
+          <w:color w:val="292929"/>
+          <w:sz w:val="19"/>
+          <w:szCs w:val="19"/>
+        </w:rPr>
+        <w:t xml:space="preserve">predict the movement of game objects </w:t>
+      </w:r>
+      <w:r>
+        <w:rPr>
+          <w:rFonts w:ascii="Verdana" w:hAnsi="Verdana" w:cs="Calibri Light"/>
+          <w:color w:val="292929"/>
+          <w:sz w:val="19"/>
+          <w:szCs w:val="19"/>
+        </w:rPr>
+        <w:t>and</w:t>
+      </w:r>
+      <w:r>
+        <w:rPr>
+          <w:rFonts w:ascii="Verdana" w:hAnsi="Verdana" w:cs="Calibri Light"/>
+          <w:color w:val="292929"/>
+          <w:sz w:val="19"/>
+          <w:szCs w:val="19"/>
+        </w:rPr>
+        <w:t xml:space="preserve"> reduce lag due to network latency</w:t>
       </w:r>
     </w:p>
     <w:p>
@@ -6153,7 +6193,7 @@
 </file>
 
 <file path=customXml/itemProps2.xml><?xml version="1.0" encoding="utf-8"?>
-<ds:datastoreItem xmlns:ds="http://schemas.openxmlformats.org/officeDocument/2006/customXml" ds:itemID="{3A7E0E28-37F5-A745-BEF7-F634644BA3C8}">
+<ds:datastoreItem xmlns:ds="http://schemas.openxmlformats.org/officeDocument/2006/customXml" ds:itemID="{5CA87467-EC9C-0043-AAC9-C51BAA763B7B}">
   <ds:schemaRefs>
     <ds:schemaRef ds:uri="http://schemas.openxmlformats.org/officeDocument/2006/bibliography"/>
   </ds:schemaRefs>

</xml_diff>